<commit_message>
Se cambio el nombre del boton y la alerta y se cambiaron las capturas
</commit_message>
<xml_diff>
--- a/Lab13.docx
+++ b/Lab13.docx
@@ -18,10 +18,10 @@
     <w:p>
       <w:r>
         <w:drawing>
-          <wp:inline distT="0" distB="0" distL="0" distR="0" wp14:anchorId="4340480F" wp14:editId="1036D8DA">
-            <wp:extent cx="5612130" cy="1836420"/>
-            <wp:effectExtent l="0" t="0" r="0" b="0"/>
-            <wp:docPr id="1614189774" name="Imagen 1"/>
+          <wp:inline distT="0" distB="0" distL="0" distR="0" wp14:anchorId="506E6CAE" wp14:editId="2552A765">
+            <wp:extent cx="5612130" cy="1697990"/>
+            <wp:effectExtent l="0" t="0" r="7620" b="0"/>
+            <wp:docPr id="15625469" name="Imagen 1"/>
             <wp:cNvGraphicFramePr>
               <a:graphicFrameLocks xmlns:a="http://schemas.openxmlformats.org/drawingml/2006/main" noChangeAspect="1"/>
             </wp:cNvGraphicFramePr>
@@ -29,7 +29,7 @@
               <a:graphicData uri="http://schemas.openxmlformats.org/drawingml/2006/picture">
                 <pic:pic xmlns:pic="http://schemas.openxmlformats.org/drawingml/2006/picture">
                   <pic:nvPicPr>
-                    <pic:cNvPr id="1614189774" name=""/>
+                    <pic:cNvPr id="15625469" name=""/>
                     <pic:cNvPicPr/>
                   </pic:nvPicPr>
                   <pic:blipFill>
@@ -41,7 +41,7 @@
                   <pic:spPr>
                     <a:xfrm>
                       <a:off x="0" y="0"/>
-                      <a:ext cx="5612130" cy="1836420"/>
+                      <a:ext cx="5612130" cy="1697990"/>
                     </a:xfrm>
                     <a:prstGeom prst="rect">
                       <a:avLst/>
@@ -254,6 +254,56 @@
     </w:p>
     <w:p/>
     <w:p/>
+    <w:p/>
+    <w:p>
+      <w:r>
+        <w:t xml:space="preserve">JavaScript del </w:t>
+      </w:r>
+      <w:proofErr w:type="spellStart"/>
+      <w:r>
+        <w:t>boton</w:t>
+      </w:r>
+      <w:proofErr w:type="spellEnd"/>
+    </w:p>
+    <w:p>
+      <w:r>
+        <w:drawing>
+          <wp:inline distT="0" distB="0" distL="0" distR="0" wp14:anchorId="714FF904" wp14:editId="0DD5249A">
+            <wp:extent cx="5612130" cy="2868930"/>
+            <wp:effectExtent l="0" t="0" r="7620" b="7620"/>
+            <wp:docPr id="598550681" name="Imagen 1"/>
+            <wp:cNvGraphicFramePr>
+              <a:graphicFrameLocks xmlns:a="http://schemas.openxmlformats.org/drawingml/2006/main" noChangeAspect="1"/>
+            </wp:cNvGraphicFramePr>
+            <a:graphic xmlns:a="http://schemas.openxmlformats.org/drawingml/2006/main">
+              <a:graphicData uri="http://schemas.openxmlformats.org/drawingml/2006/picture">
+                <pic:pic xmlns:pic="http://schemas.openxmlformats.org/drawingml/2006/picture">
+                  <pic:nvPicPr>
+                    <pic:cNvPr id="598550681" name=""/>
+                    <pic:cNvPicPr/>
+                  </pic:nvPicPr>
+                  <pic:blipFill>
+                    <a:blip r:embed="rId9"/>
+                    <a:stretch>
+                      <a:fillRect/>
+                    </a:stretch>
+                  </pic:blipFill>
+                  <pic:spPr>
+                    <a:xfrm>
+                      <a:off x="0" y="0"/>
+                      <a:ext cx="5612130" cy="2868930"/>
+                    </a:xfrm>
+                    <a:prstGeom prst="rect">
+                      <a:avLst/>
+                    </a:prstGeom>
+                  </pic:spPr>
+                </pic:pic>
+              </a:graphicData>
+            </a:graphic>
+          </wp:inline>
+        </w:drawing>
+      </w:r>
+    </w:p>
     <w:p>
       <w:proofErr w:type="gramStart"/>
       <w:r>
@@ -265,7 +315,7 @@
       </w:r>
     </w:p>
     <w:p>
-      <w:hyperlink r:id="rId9" w:history="1">
+      <w:hyperlink r:id="rId10" w:history="1">
         <w:r>
           <w:rPr>
             <w:rStyle w:val="Hipervnculo"/>
@@ -274,7 +324,6 @@
         </w:r>
       </w:hyperlink>
     </w:p>
-    <w:p/>
     <w:sectPr>
       <w:pgSz w:w="12240" w:h="15840"/>
       <w:pgMar w:top="1417" w:right="1701" w:bottom="1417" w:left="1701" w:header="708" w:footer="708" w:gutter="0"/>

</xml_diff>